<commit_message>
Fixing typo in JP instruction's description
</commit_message>
<xml_diff>
--- a/docs/reference/Hidra_Referencia.docx
+++ b/docs/reference/Hidra_Referencia.docx
@@ -1607,7 +1607,6 @@
         <w:pStyle w:val="Heading2"/>
         <w:rPr>
           <w:color w:val="00009E"/>
-          <w:lang w:val="en-US"/>
         </w:rPr>
       </w:pPr>
     </w:p>
@@ -1733,17 +1732,20 @@
         <w:pStyle w:val="Heading2"/>
         <w:rPr>
           <w:color w:val="00009E"/>
+          <w:lang w:val="en-US"/>
         </w:rPr>
       </w:pPr>
       <w:r>
         <w:rPr>
           <w:color w:val="00009E"/>
+          <w:lang w:val="en-US"/>
         </w:rPr>
         <w:t>DAB</w:t>
       </w:r>
       <w:r>
         <w:rPr>
           <w:color w:val="00009E"/>
+          <w:lang w:val="en-US"/>
         </w:rPr>
         <w:t xml:space="preserve"> (Define Array of Bytes)</w:t>
       </w:r>
@@ -2816,7 +2818,24 @@
     </w:p>
     <w:p>
       <w:r>
-        <w:t>Se as flags N e Z estiverem desativadas (acumulador positivo), desvia a execução para o endereço 'a'.</w:t>
+        <w:t>Se a</w:t>
+      </w:r>
+      <w:bookmarkStart w:id="11" w:name="_GoBack"/>
+      <w:bookmarkEnd w:id="11"/>
+      <w:r>
+        <w:t xml:space="preserve"> </w:t>
+      </w:r>
+      <w:r>
+        <w:t>flag N estiver desativada</w:t>
+      </w:r>
+      <w:r>
+        <w:t xml:space="preserve"> (acumulador positivo</w:t>
+      </w:r>
+      <w:r>
+        <w:t xml:space="preserve"> ou zero</w:t>
+      </w:r>
+      <w:r>
+        <w:t>), desvia a execução para o endereço 'a'.</w:t>
       </w:r>
     </w:p>
     <w:p>
@@ -3223,28 +3242,37 @@
       <w:pPr>
         <w:pStyle w:val="Title"/>
       </w:pPr>
-      <w:bookmarkStart w:id="11" w:name="_Toc427199397"/>
+      <w:bookmarkStart w:id="12" w:name="_Toc427199397"/>
       <w:r>
         <w:lastRenderedPageBreak/>
         <w:t>Ramses</w:t>
       </w:r>
-      <w:bookmarkEnd w:id="11"/>
+      <w:bookmarkEnd w:id="12"/>
     </w:p>
     <w:p/>
     <w:p>
       <w:r>
-        <w:t>Ramses também é uma extensão da arquitetura Neander, porém, com instruções foram adaptadas para suportar múltiplos registradores.</w:t>
+        <w:t xml:space="preserve">Ramses também é uma extensão da arquitetura Neander, porém, </w:t>
+      </w:r>
+      <w:r>
+        <w:t>as</w:t>
+      </w:r>
+      <w:r>
+        <w:t xml:space="preserve"> instruções foram adaptadas para s</w:t>
+      </w:r>
+      <w:r>
+        <w:t>uportar múltiplos registradores e modos de endereçamento.</w:t>
       </w:r>
     </w:p>
     <w:p>
       <w:pPr>
         <w:pStyle w:val="Heading1"/>
       </w:pPr>
-      <w:bookmarkStart w:id="12" w:name="_Toc427199398"/>
+      <w:bookmarkStart w:id="13" w:name="_Toc427199398"/>
       <w:r>
         <w:t>Modos de endereçamento</w:t>
       </w:r>
-      <w:bookmarkEnd w:id="12"/>
+      <w:bookmarkEnd w:id="13"/>
     </w:p>
     <w:p/>
     <w:p>
@@ -3461,11 +3489,11 @@
       <w:pPr>
         <w:pStyle w:val="Heading1"/>
       </w:pPr>
-      <w:bookmarkStart w:id="13" w:name="_Toc427199399"/>
+      <w:bookmarkStart w:id="14" w:name="_Toc427199399"/>
       <w:r>
         <w:t>Registradores</w:t>
       </w:r>
-      <w:bookmarkEnd w:id="13"/>
+      <w:bookmarkEnd w:id="14"/>
     </w:p>
     <w:p>
       <w:pPr>
@@ -3537,12 +3565,12 @@
       <w:pPr>
         <w:pStyle w:val="Heading1"/>
       </w:pPr>
-      <w:bookmarkStart w:id="14" w:name="_Toc427199400"/>
+      <w:bookmarkStart w:id="15" w:name="_Toc427199400"/>
       <w:r>
         <w:lastRenderedPageBreak/>
         <w:t>Flags</w:t>
       </w:r>
-      <w:bookmarkEnd w:id="14"/>
+      <w:bookmarkEnd w:id="15"/>
     </w:p>
     <w:p>
       <w:pPr>
@@ -3647,11 +3675,11 @@
       <w:pPr>
         <w:pStyle w:val="Heading1"/>
       </w:pPr>
-      <w:bookmarkStart w:id="15" w:name="_Toc427199401"/>
+      <w:bookmarkStart w:id="16" w:name="_Toc427199401"/>
       <w:r>
         <w:t>Instruções</w:t>
       </w:r>
-      <w:bookmarkEnd w:id="15"/>
+      <w:bookmarkEnd w:id="16"/>
     </w:p>
     <w:p>
       <w:pPr>
@@ -4139,10 +4167,7 @@
     </w:p>
     <w:p/>
     <w:p/>
-    <w:p>
-      <w:bookmarkStart w:id="16" w:name="_GoBack"/>
-      <w:bookmarkEnd w:id="16"/>
-    </w:p>
+    <w:p/>
     <w:p>
       <w:pPr>
         <w:ind w:left="0"/>
@@ -4162,13 +4187,7 @@
         <w:jc w:val="center"/>
       </w:pPr>
       <w:r>
-        <w:t>Máquinas teó</w:t>
-      </w:r>
-      <w:r>
-        <w:t xml:space="preserve">ricas criadas pelos professores </w:t>
-      </w:r>
-      <w:r>
-        <w:t>Raul Fernando Weber e Taisy Silva Weber.</w:t>
+        <w:t>Máquinas teóricas criadas pelos professores Raul Fernando Weber e Taisy Silva Weber.</w:t>
       </w:r>
     </w:p>
     <w:sectPr>
@@ -4928,6 +4947,36 @@
     <w:uiPriority w:val="99"/>
     <w:rsid w:val="00C1330D"/>
   </w:style>
+  <w:style w:type="paragraph" w:styleId="BalloonText">
+    <w:name w:val="Balloon Text"/>
+    <w:basedOn w:val="Normal"/>
+    <w:link w:val="BalloonTextChar"/>
+    <w:uiPriority w:val="99"/>
+    <w:semiHidden/>
+    <w:unhideWhenUsed/>
+    <w:rsid w:val="001222DD"/>
+    <w:pPr>
+      <w:spacing w:line="240" w:lineRule="auto"/>
+    </w:pPr>
+    <w:rPr>
+      <w:rFonts w:ascii="Tahoma" w:hAnsi="Tahoma" w:cs="Tahoma"/>
+      <w:sz w:val="16"/>
+      <w:szCs w:val="16"/>
+    </w:rPr>
+  </w:style>
+  <w:style w:type="character" w:customStyle="1" w:styleId="BalloonTextChar">
+    <w:name w:val="Balloon Text Char"/>
+    <w:basedOn w:val="DefaultParagraphFont"/>
+    <w:link w:val="BalloonText"/>
+    <w:uiPriority w:val="99"/>
+    <w:semiHidden/>
+    <w:rsid w:val="001222DD"/>
+    <w:rPr>
+      <w:rFonts w:ascii="Tahoma" w:hAnsi="Tahoma" w:cs="Tahoma"/>
+      <w:sz w:val="16"/>
+      <w:szCs w:val="16"/>
+    </w:rPr>
+  </w:style>
 </w:styles>
 </file>
 
@@ -5197,7 +5246,7 @@
 </file>
 
 <file path=customXml/itemProps1.xml><?xml version="1.0" encoding="utf-8"?>
-<ds:datastoreItem xmlns:ds="http://schemas.openxmlformats.org/officeDocument/2006/customXml" ds:itemID="{106059C1-1597-4CB5-9527-20745D88416C}">
+<ds:datastoreItem xmlns:ds="http://schemas.openxmlformats.org/officeDocument/2006/customXml" ds:itemID="{F17145F8-F257-46E5-A879-3089B8C5AC58}">
   <ds:schemaRefs>
     <ds:schemaRef ds:uri="http://schemas.openxmlformats.org/officeDocument/2006/bibliography"/>
   </ds:schemaRefs>

</xml_diff>